<commit_message>
carga de archivo main.tex
</commit_message>
<xml_diff>
--- a/Memoria de la Computadora.docx
+++ b/Memoria de la Computadora.docx
@@ -454,11 +454,9 @@
       <w:r>
         <w:t xml:space="preserve">La </w:t>
       </w:r>
-      <w:proofErr w:type="spellStart"/>
-      <w:r>
-        <w:t>ram</w:t>
-      </w:r>
-      <w:proofErr w:type="spellEnd"/>
+      <w:r>
+        <w:t>RAM</w:t>
+      </w:r>
       <w:r>
         <w:t xml:space="preserve"> está conformada de una rejilla bidimensional de bits, la configuración de las celdas de memoria es un arreglo de columnas llamadas líneas de bits y un arreglo de renglones llamados líneas de palabras, a la intersección de estos dos elementos se le llama dirección de la celda de memoria 1 DRAM; funciona mandando una carga al selector de dirección de columna para activar el transistor en cada bit de la columna cuando se requiere escribir los renglones que contendrán el estado nuevo que el capacitor tendrá, y en el caso de la lectura un amplificador de detección determinará el nivel de carga en el capacitor, si es más del 50% se considerará un 1 lógico, de lo contrario se tomará como un 0 lógico.</w:t>
       </w:r>
@@ -2452,15 +2450,13 @@
         <w:jc w:val="both"/>
       </w:pPr>
       <w:r>
-        <w:t xml:space="preserve">Los </w:t>
-      </w:r>
-      <w:proofErr w:type="spellStart"/>
-      <w:r>
-        <w:t>dicos</w:t>
-      </w:r>
-      <w:proofErr w:type="spellEnd"/>
-      <w:r>
-        <w:t xml:space="preserve"> duros</w:t>
+        <w:t>Los di</w:t>
+      </w:r>
+      <w:r>
+        <w:t>s</w:t>
+      </w:r>
+      <w:r>
+        <w:t>cos duros</w:t>
       </w:r>
       <w:r>
         <w:t xml:space="preserve"> </w:t>

</xml_diff>